<commit_message>
Inclusão de checkBox para moves na tela principal
</commit_message>
<xml_diff>
--- a/diffProject/docs/Dissertação/Experimentos/Refatoracoes/Making method calls simpler/Resultados - Telas.docx
+++ b/diffProject/docs/Dissertação/Experimentos/Refatoracoes/Making method calls simpler/Resultados - Telas.docx
@@ -4,21 +4,9 @@
   <w:body>
     <w:tbl>
       <w:tblPr>
+        <w:tblStyle w:val="SombreamentoMdio2-nfase1"/>
         <w:tblW w:w="1741" w:type="dxa"/>
         <w:jc w:val="center"/>
-        <w:tblInd w:w="55" w:type="dxa"/>
-        <w:tblBorders>
-          <w:top w:val="single" w:sz="4" w:space="0" w:color="auto"/>
-          <w:left w:val="single" w:sz="4" w:space="0" w:color="auto"/>
-          <w:bottom w:val="single" w:sz="4" w:space="0" w:color="auto"/>
-          <w:right w:val="single" w:sz="4" w:space="0" w:color="auto"/>
-          <w:insideH w:val="single" w:sz="4" w:space="0" w:color="auto"/>
-          <w:insideV w:val="single" w:sz="4" w:space="0" w:color="auto"/>
-        </w:tblBorders>
-        <w:tblCellMar>
-          <w:left w:w="70" w:type="dxa"/>
-          <w:right w:w="70" w:type="dxa"/>
-        </w:tblCellMar>
         <w:tblLook w:val="04A0"/>
       </w:tblPr>
       <w:tblGrid>
@@ -26,20 +14,19 @@
       </w:tblGrid>
       <w:tr>
         <w:trPr>
+          <w:cnfStyle w:val="100000000000"/>
           <w:trHeight w:val="300"/>
           <w:jc w:val="center"/>
         </w:trPr>
         <w:tc>
           <w:tcPr>
+            <w:cnfStyle w:val="001000000100"/>
             <w:tcW w:w="1741" w:type="dxa"/>
-            <w:shd w:val="clear" w:color="auto" w:fill="auto"/>
             <w:noWrap/>
-            <w:vAlign w:val="bottom"/>
             <w:hideMark/>
           </w:tcPr>
           <w:p>
             <w:pPr>
-              <w:spacing w:after="0" w:line="240" w:lineRule="auto"/>
               <w:jc w:val="center"/>
               <w:rPr>
                 <w:rFonts w:ascii="Calibri" w:eastAsia="Times New Roman" w:hAnsi="Calibri" w:cs="Times New Roman"/>
@@ -58,6 +45,143 @@
         </w:tc>
       </w:tr>
     </w:tbl>
+    <w:p>
+      <w:pPr>
+        <w:jc w:val="center"/>
+        <w:rPr>
+          <w:lang w:val="en-US"/>
+        </w:rPr>
+      </w:pPr>
+    </w:p>
+    <w:p>
+      <w:pPr>
+        <w:jc w:val="center"/>
+        <w:rPr>
+          <w:lang w:val="en-US"/>
+        </w:rPr>
+      </w:pPr>
+      <w:r>
+        <w:rPr>
+          <w:noProof/>
+        </w:rPr>
+        <w:drawing>
+          <wp:inline distT="0" distB="0" distL="0" distR="0">
+            <wp:extent cx="5399617" cy="2892049"/>
+            <wp:effectExtent l="19050" t="0" r="0" b="0"/>
+            <wp:docPr id="4" name="Imagem 4"/>
+            <wp:cNvGraphicFramePr>
+              <a:graphicFrameLocks xmlns:a="http://schemas.openxmlformats.org/drawingml/2006/main" noChangeAspect="1"/>
+            </wp:cNvGraphicFramePr>
+            <a:graphic xmlns:a="http://schemas.openxmlformats.org/drawingml/2006/main">
+              <a:graphicData uri="http://schemas.openxmlformats.org/drawingml/2006/picture">
+                <pic:pic xmlns:pic="http://schemas.openxmlformats.org/drawingml/2006/picture">
+                  <pic:nvPicPr>
+                    <pic:cNvPr id="0" name="Picture 4"/>
+                    <pic:cNvPicPr>
+                      <a:picLocks noChangeAspect="1" noChangeArrowheads="1"/>
+                    </pic:cNvPicPr>
+                  </pic:nvPicPr>
+                  <pic:blipFill>
+                    <a:blip r:embed="rId7"/>
+                    <a:srcRect b="4764"/>
+                    <a:stretch>
+                      <a:fillRect/>
+                    </a:stretch>
+                  </pic:blipFill>
+                  <pic:spPr bwMode="auto">
+                    <a:xfrm>
+                      <a:off x="0" y="0"/>
+                      <a:ext cx="5399617" cy="2892049"/>
+                    </a:xfrm>
+                    <a:prstGeom prst="rect">
+                      <a:avLst/>
+                    </a:prstGeom>
+                    <a:noFill/>
+                    <a:ln w="9525">
+                      <a:noFill/>
+                      <a:miter lim="800000"/>
+                      <a:headEnd/>
+                      <a:tailEnd/>
+                    </a:ln>
+                  </pic:spPr>
+                </pic:pic>
+              </a:graphicData>
+            </a:graphic>
+          </wp:inline>
+        </w:drawing>
+      </w:r>
+    </w:p>
+    <w:p>
+      <w:pPr>
+        <w:rPr>
+          <w:lang w:val="en-US"/>
+        </w:rPr>
+      </w:pPr>
+      <w:r>
+        <w:rPr>
+          <w:lang w:val="en-US"/>
+        </w:rPr>
+        <w:t>Com granularidade caracter</w:t>
+      </w:r>
+    </w:p>
+    <w:p>
+      <w:pPr>
+        <w:jc w:val="center"/>
+        <w:rPr>
+          <w:lang w:val="en-US"/>
+        </w:rPr>
+      </w:pPr>
+      <w:r>
+        <w:rPr>
+          <w:noProof/>
+        </w:rPr>
+        <w:drawing>
+          <wp:inline distT="0" distB="0" distL="0" distR="0">
+            <wp:extent cx="5400040" cy="3034855"/>
+            <wp:effectExtent l="19050" t="0" r="0" b="0"/>
+            <wp:docPr id="1" name="Imagem 1"/>
+            <wp:cNvGraphicFramePr>
+              <a:graphicFrameLocks xmlns:a="http://schemas.openxmlformats.org/drawingml/2006/main" noChangeAspect="1"/>
+            </wp:cNvGraphicFramePr>
+            <a:graphic xmlns:a="http://schemas.openxmlformats.org/drawingml/2006/main">
+              <a:graphicData uri="http://schemas.openxmlformats.org/drawingml/2006/picture">
+                <pic:pic xmlns:pic="http://schemas.openxmlformats.org/drawingml/2006/picture">
+                  <pic:nvPicPr>
+                    <pic:cNvPr id="0" name="Picture 1"/>
+                    <pic:cNvPicPr>
+                      <a:picLocks noChangeAspect="1" noChangeArrowheads="1"/>
+                    </pic:cNvPicPr>
+                  </pic:nvPicPr>
+                  <pic:blipFill>
+                    <a:blip r:embed="rId8"/>
+                    <a:srcRect/>
+                    <a:stretch>
+                      <a:fillRect/>
+                    </a:stretch>
+                  </pic:blipFill>
+                  <pic:spPr bwMode="auto">
+                    <a:xfrm>
+                      <a:off x="0" y="0"/>
+                      <a:ext cx="5400040" cy="3034855"/>
+                    </a:xfrm>
+                    <a:prstGeom prst="rect">
+                      <a:avLst/>
+                    </a:prstGeom>
+                    <a:noFill/>
+                    <a:ln w="9525">
+                      <a:noFill/>
+                      <a:miter lim="800000"/>
+                      <a:headEnd/>
+                      <a:tailEnd/>
+                    </a:ln>
+                  </pic:spPr>
+                </pic:pic>
+              </a:graphicData>
+            </a:graphic>
+          </wp:inline>
+        </w:drawing>
+      </w:r>
+    </w:p>
     <w:p>
       <w:pPr>
         <w:jc w:val="center"/>
@@ -308,6 +432,7 @@
                 <w:color w:val="000000"/>
                 <w:lang w:val="en-US"/>
               </w:rPr>
+              <w:lastRenderedPageBreak/>
               <w:t>Parameterize method</w:t>
             </w:r>
           </w:p>
@@ -1001,7 +1126,7 @@
 
 <file path=word/endnotes.xml><?xml version="1.0" encoding="utf-8"?>
 <w:endnotes xmlns:ve="http://schemas.openxmlformats.org/markup-compatibility/2006" xmlns:o="urn:schemas-microsoft-com:office:office" xmlns:r="http://schemas.openxmlformats.org/officeDocument/2006/relationships" xmlns:m="http://schemas.openxmlformats.org/officeDocument/2006/math" xmlns:v="urn:schemas-microsoft-com:vml" xmlns:wp="http://schemas.openxmlformats.org/drawingml/2006/wordprocessingDrawing" xmlns:w10="urn:schemas-microsoft-com:office:word" xmlns:w="http://schemas.openxmlformats.org/wordprocessingml/2006/main" xmlns:wne="http://schemas.microsoft.com/office/word/2006/wordml">
-  <w:endnote w:type="separator" w:id="-1">
+  <w:endnote w:type="separator" w:id="0">
     <w:p>
       <w:pPr>
         <w:spacing w:after="0" w:line="240" w:lineRule="auto"/>
@@ -1011,7 +1136,7 @@
       </w:r>
     </w:p>
   </w:endnote>
-  <w:endnote w:type="continuationSeparator" w:id="0">
+  <w:endnote w:type="continuationSeparator" w:id="1">
     <w:p>
       <w:pPr>
         <w:spacing w:after="0" w:line="240" w:lineRule="auto"/>
@@ -1026,7 +1151,7 @@
 
 <file path=word/footnotes.xml><?xml version="1.0" encoding="utf-8"?>
 <w:footnotes xmlns:ve="http://schemas.openxmlformats.org/markup-compatibility/2006" xmlns:o="urn:schemas-microsoft-com:office:office" xmlns:r="http://schemas.openxmlformats.org/officeDocument/2006/relationships" xmlns:m="http://schemas.openxmlformats.org/officeDocument/2006/math" xmlns:v="urn:schemas-microsoft-com:vml" xmlns:wp="http://schemas.openxmlformats.org/drawingml/2006/wordprocessingDrawing" xmlns:w10="urn:schemas-microsoft-com:office:word" xmlns:w="http://schemas.openxmlformats.org/wordprocessingml/2006/main" xmlns:wne="http://schemas.microsoft.com/office/word/2006/wordml">
-  <w:footnote w:type="separator" w:id="-1">
+  <w:footnote w:type="separator" w:id="0">
     <w:p>
       <w:pPr>
         <w:spacing w:after="0" w:line="240" w:lineRule="auto"/>
@@ -1036,7 +1161,7 @@
       </w:r>
     </w:p>
   </w:footnote>
-  <w:footnote w:type="continuationSeparator" w:id="0">
+  <w:footnote w:type="continuationSeparator" w:id="1">
     <w:p>
       <w:pPr>
         <w:spacing w:after="0" w:line="240" w:lineRule="auto"/>
@@ -1210,13 +1335,13 @@
     <w:qFormat/>
     <w:rsid w:val="00A61BEC"/>
   </w:style>
-  <w:style w:type="character" w:default="1" w:styleId="DefaultParagraphFont">
+  <w:style w:type="character" w:default="1" w:styleId="Fontepargpadro">
     <w:name w:val="Default Paragraph Font"/>
     <w:uiPriority w:val="1"/>
     <w:semiHidden/>
     <w:unhideWhenUsed/>
   </w:style>
-  <w:style w:type="table" w:default="1" w:styleId="TableNormal">
+  <w:style w:type="table" w:default="1" w:styleId="Tabelanormal">
     <w:name w:val="Normal Table"/>
     <w:uiPriority w:val="99"/>
     <w:semiHidden/>
@@ -1232,16 +1357,16 @@
       </w:tblCellMar>
     </w:tblPr>
   </w:style>
-  <w:style w:type="numbering" w:default="1" w:styleId="NoList">
+  <w:style w:type="numbering" w:default="1" w:styleId="Semlista">
     <w:name w:val="No List"/>
     <w:uiPriority w:val="99"/>
     <w:semiHidden/>
     <w:unhideWhenUsed/>
   </w:style>
-  <w:style w:type="paragraph" w:styleId="BalloonText">
+  <w:style w:type="paragraph" w:styleId="Textodebalo">
     <w:name w:val="Balloon Text"/>
     <w:basedOn w:val="Normal"/>
-    <w:link w:val="BalloonTextChar"/>
+    <w:link w:val="TextodebaloChar"/>
     <w:uiPriority w:val="99"/>
     <w:semiHidden/>
     <w:unhideWhenUsed/>
@@ -1255,10 +1380,10 @@
       <w:szCs w:val="16"/>
     </w:rPr>
   </w:style>
-  <w:style w:type="character" w:customStyle="1" w:styleId="BalloonTextChar">
-    <w:name w:val="Balloon Text Char"/>
-    <w:basedOn w:val="DefaultParagraphFont"/>
-    <w:link w:val="BalloonText"/>
+  <w:style w:type="character" w:customStyle="1" w:styleId="TextodebaloChar">
+    <w:name w:val="Texto de balão Char"/>
+    <w:basedOn w:val="Fontepargpadro"/>
+    <w:link w:val="Textodebalo"/>
     <w:uiPriority w:val="99"/>
     <w:semiHidden/>
     <w:rsid w:val="00561FF8"/>
@@ -1268,10 +1393,10 @@
       <w:szCs w:val="16"/>
     </w:rPr>
   </w:style>
-  <w:style w:type="paragraph" w:styleId="Header">
+  <w:style w:type="paragraph" w:styleId="Cabealho">
     <w:name w:val="header"/>
     <w:basedOn w:val="Normal"/>
-    <w:link w:val="HeaderChar"/>
+    <w:link w:val="CabealhoChar"/>
     <w:uiPriority w:val="99"/>
     <w:semiHidden/>
     <w:unhideWhenUsed/>
@@ -1284,18 +1409,18 @@
       <w:spacing w:after="0" w:line="240" w:lineRule="auto"/>
     </w:pPr>
   </w:style>
-  <w:style w:type="character" w:customStyle="1" w:styleId="HeaderChar">
-    <w:name w:val="Header Char"/>
-    <w:basedOn w:val="DefaultParagraphFont"/>
-    <w:link w:val="Header"/>
+  <w:style w:type="character" w:customStyle="1" w:styleId="CabealhoChar">
+    <w:name w:val="Cabeçalho Char"/>
+    <w:basedOn w:val="Fontepargpadro"/>
+    <w:link w:val="Cabealho"/>
     <w:uiPriority w:val="99"/>
     <w:semiHidden/>
     <w:rsid w:val="002B2E99"/>
   </w:style>
-  <w:style w:type="paragraph" w:styleId="Footer">
+  <w:style w:type="paragraph" w:styleId="Rodap">
     <w:name w:val="footer"/>
     <w:basedOn w:val="Normal"/>
-    <w:link w:val="FooterChar"/>
+    <w:link w:val="RodapChar"/>
     <w:uiPriority w:val="99"/>
     <w:semiHidden/>
     <w:unhideWhenUsed/>
@@ -1308,17 +1433,17 @@
       <w:spacing w:after="0" w:line="240" w:lineRule="auto"/>
     </w:pPr>
   </w:style>
-  <w:style w:type="character" w:customStyle="1" w:styleId="FooterChar">
-    <w:name w:val="Footer Char"/>
-    <w:basedOn w:val="DefaultParagraphFont"/>
-    <w:link w:val="Footer"/>
+  <w:style w:type="character" w:customStyle="1" w:styleId="RodapChar">
+    <w:name w:val="Rodapé Char"/>
+    <w:basedOn w:val="Fontepargpadro"/>
+    <w:link w:val="Rodap"/>
     <w:uiPriority w:val="99"/>
     <w:semiHidden/>
     <w:rsid w:val="002B2E99"/>
   </w:style>
-  <w:style w:type="table" w:styleId="TableGrid">
+  <w:style w:type="table" w:styleId="Tabelacomgrade">
     <w:name w:val="Table Grid"/>
-    <w:basedOn w:val="TableNormal"/>
+    <w:basedOn w:val="Tabelanormal"/>
     <w:uiPriority w:val="59"/>
     <w:rsid w:val="00891C89"/>
     <w:pPr>
@@ -1346,9 +1471,9 @@
       </w:tblCellMar>
     </w:tblPr>
   </w:style>
-  <w:style w:type="table" w:styleId="MediumShading2-Accent1">
+  <w:style w:type="table" w:styleId="SombreamentoMdio2-nfase1">
     <w:name w:val="Medium Shading 2 Accent 1"/>
-    <w:basedOn w:val="TableNormal"/>
+    <w:basedOn w:val="Tabelanormal"/>
     <w:uiPriority w:val="64"/>
     <w:rsid w:val="00891C89"/>
     <w:pPr>
@@ -1495,9 +1620,9 @@
       </w:tcPr>
     </w:tblStylePr>
   </w:style>
-  <w:style w:type="table" w:styleId="LightShading-Accent5">
+  <w:style w:type="table" w:styleId="SombreamentoClaro-nfase5">
     <w:name w:val="Light Shading Accent 5"/>
-    <w:basedOn w:val="TableNormal"/>
+    <w:basedOn w:val="Tabelanormal"/>
     <w:uiPriority w:val="60"/>
     <w:rsid w:val="00C658F3"/>
     <w:pPr>
@@ -1598,9 +1723,9 @@
       </w:tcPr>
     </w:tblStylePr>
   </w:style>
-  <w:style w:type="table" w:styleId="MediumShading2-Accent2">
+  <w:style w:type="table" w:styleId="SombreamentoMdio2-nfase2">
     <w:name w:val="Medium Shading 2 Accent 2"/>
-    <w:basedOn w:val="TableNormal"/>
+    <w:basedOn w:val="Tabelanormal"/>
     <w:uiPriority w:val="64"/>
     <w:rsid w:val="00C658F3"/>
     <w:pPr>
@@ -1746,6 +1871,17 @@
         </w:tcBorders>
       </w:tcPr>
     </w:tblStylePr>
+  </w:style>
+  <w:style w:type="paragraph" w:styleId="PargrafodaLista">
+    <w:name w:val="List Paragraph"/>
+    <w:basedOn w:val="Normal"/>
+    <w:uiPriority w:val="34"/>
+    <w:qFormat/>
+    <w:rsid w:val="0017124A"/>
+    <w:pPr>
+      <w:ind w:left="720"/>
+      <w:contextualSpacing/>
+    </w:pPr>
   </w:style>
 </w:styles>
 </file>

</xml_diff>